<commit_message>
revisted the aboutme section
</commit_message>
<xml_diff>
--- a/assets/docs/aboutme.docx
+++ b/assets/docs/aboutme.docx
@@ -4,85 +4,87 @@
   <w:body>
     <w:p>
       <w:r>
-        <w:t xml:space="preserve">Hi, my name is David Stapleton. </w:t>
-      </w:r>
-      <w:r>
-        <w:t>Welcome to the site! While here you can learn a little about me</w:t>
-      </w:r>
-      <w:r>
-        <w:t xml:space="preserve">, </w:t>
-      </w:r>
-      <w:r>
-        <w:t>view some of my previous, current and past projects.</w:t>
+        <w:t>About me</w:t>
       </w:r>
     </w:p>
     <w:p>
       <w:r>
-        <w:t xml:space="preserve">I am </w:t>
-      </w:r>
-      <w:r>
-        <w:t xml:space="preserve">currently </w:t>
-      </w:r>
-      <w:r>
-        <w:t>enrolled in the Coding Booth Camp</w:t>
-      </w:r>
-      <w:r>
-        <w:t xml:space="preserve"> program at University of Toronto</w:t>
-      </w:r>
-      <w:r>
-        <w:t>. The</w:t>
-      </w:r>
-      <w:r>
-        <w:t xml:space="preserve"> </w:t>
-      </w:r>
-      <w:r>
-        <w:t>program is very rigorous and intense,</w:t>
-      </w:r>
-      <w:r>
-        <w:t xml:space="preserve"> </w:t>
-      </w:r>
-      <w:r>
-        <w:t>however, it cover</w:t>
-      </w:r>
-      <w:r>
-        <w:t xml:space="preserve"> lot</w:t>
-      </w:r>
-      <w:r>
-        <w:t>s</w:t>
-      </w:r>
-      <w:r>
-        <w:t xml:space="preserve"> of the new technologies and practis</w:t>
-      </w:r>
-      <w:r>
-        <w:t xml:space="preserve">es emerging in the web development industry. </w:t>
-      </w:r>
-      <w:r>
-        <w:t>Some of which include: Adva</w:t>
-      </w:r>
-      <w:r>
-        <w:t>nce CSS, JavaScript</w:t>
-      </w:r>
-      <w:r>
-        <w:t xml:space="preserve"> and</w:t>
-      </w:r>
-      <w:r>
-        <w:t xml:space="preserve"> Boot Strap.</w:t>
+        <w:t>Hi, my name is David Stapleton. Welcome to the site! While here you can learn a little about me, view some of my previous, current and past projects.</w:t>
       </w:r>
     </w:p>
     <w:p>
       <w:r>
-        <w:t>I am very confident that by the end of this program I will be well equipped and competent as a full stack developer.</w:t>
+        <w:t>I am currently enrolled in the Coding Booth Camp program at University of Toronto</w:t>
+      </w:r>
+      <w:r>
+        <w:t xml:space="preserve">. The </w:t>
+      </w:r>
+      <w:r>
+        <w:t>program is very rigorous and intense,</w:t>
+      </w:r>
+      <w:r>
+        <w:t xml:space="preserve"> </w:t>
+      </w:r>
+      <w:r>
+        <w:t>however, it cover</w:t>
+      </w:r>
+      <w:r>
+        <w:t xml:space="preserve"> lot</w:t>
+      </w:r>
+      <w:r>
+        <w:t>s</w:t>
+      </w:r>
+      <w:r>
+        <w:t xml:space="preserve"> of the new technologies and practises emerging in the web development industry. Some of which include: Advance CSS, JavaScript</w:t>
+      </w:r>
+      <w:r>
+        <w:t xml:space="preserve"> and</w:t>
+      </w:r>
+      <w:r>
+        <w:t xml:space="preserve"> Boot Strap.</w:t>
       </w:r>
     </w:p>
     <w:p>
       <w:r>
+        <w:t>I am very confident that by the end of this program I will be well equipped and competent as a full stack developer.</w:t>
+      </w:r>
+    </w:p>
+    <w:p>
+      <w:r>
         <w:t>This site is only the tip of the iceberg</w:t>
       </w:r>
       <w:r>
         <w:t>!</w:t>
+      </w:r>
+    </w:p>
+    <w:p>
+      <w:r>
+        <w:t>Blog</w:t>
+      </w:r>
+    </w:p>
+    <w:p>
+      <w:r>
+        <w:t>I</w:t>
+      </w:r>
+      <w:r>
+        <w:t>n</w:t>
+      </w:r>
+      <w:r>
+        <w:t xml:space="preserve"> this space I will be commenting on local and global events, games, new trends in the </w:t>
+      </w:r>
+      <w:r>
+        <w:t xml:space="preserve">web development </w:t>
       </w:r>
       <w:bookmarkStart w:id="0" w:name="_GoBack"/>
       <w:bookmarkEnd w:id="0"/>
+      <w:r>
+        <w:t>industry and anything that I find very interesting.</w:t>
+      </w:r>
+    </w:p>
+    <w:p>
+      <w:r>
+        <w:t xml:space="preserve"> So stay tuned!!</w:t>
+      </w:r>
     </w:p>
     <w:sectPr>
       <w:pgSz w:w="12240" w:h="15840"/>

</xml_diff>